<commit_message>
First import of SVN RLS_EPM_26.0 @ 363263
</commit_message>
<xml_diff>
--- a/dbscripts/EPM_25.0.0/DBCR_EPM_EPM25_0004.docx
+++ b/dbscripts/EPM_25.0.0/DBCR_EPM_EPM25_0004.docx
@@ -2179,26 +2179,6 @@
           <w:rFonts w:eastAsiaTheme="majorEastAsia"/>
           <w:i w:val="0"/>
         </w:rPr>
-        <w:t>pp_1.01.07_ddl_patch.sql</w:t>
-      </w:r>
-    </w:p>
-    <w:p>
-      <w:pPr>
-        <w:pStyle w:val="ListParagraph"/>
-        <w:numPr>
-          <w:ilvl w:val="0"/>
-          <w:numId w:val="14"/>
-        </w:numPr>
-        <w:rPr>
-          <w:rFonts w:eastAsiaTheme="majorEastAsia"/>
-          <w:i w:val="0"/>
-        </w:rPr>
-      </w:pPr>
-      <w:r>
-        <w:rPr>
-          <w:rFonts w:eastAsiaTheme="majorEastAsia"/>
-          <w:i w:val="0"/>
-        </w:rPr>
         <w:t>pp_1.01.14_ddl_patch.sql</w:t>
       </w:r>
     </w:p>
@@ -2488,19 +2468,28 @@
           <w:i w:val="0"/>
         </w:rPr>
       </w:pPr>
-      <w:r>
-        <w:rPr>
-          <w:rFonts w:eastAsiaTheme="majorEastAsia"/>
-          <w:i w:val="0"/>
-        </w:rPr>
-        <w:t xml:space="preserve">START </w:t>
-      </w:r>
-      <w:r>
-        <w:rPr>
-          <w:rFonts w:eastAsiaTheme="majorEastAsia"/>
-          <w:i w:val="0"/>
-        </w:rPr>
-        <w:t>pp_1.01.07_ddl_patch.sql</w:t>
+      <w:bookmarkStart w:id="0" w:name="_GoBack"/>
+      <w:bookmarkEnd w:id="0"/>
+      <w:r>
+        <w:rPr>
+          <w:rFonts w:eastAsiaTheme="majorEastAsia"/>
+          <w:i w:val="0"/>
+        </w:rPr>
+        <w:t>START pp_1.01.1</w:t>
+      </w:r>
+      <w:r>
+        <w:rPr>
+          <w:rFonts w:eastAsiaTheme="majorEastAsia"/>
+          <w:i w:val="0"/>
+        </w:rPr>
+        <w:t>4</w:t>
+      </w:r>
+      <w:r>
+        <w:rPr>
+          <w:rFonts w:eastAsiaTheme="majorEastAsia"/>
+          <w:i w:val="0"/>
+        </w:rPr>
+        <w:t>_ddl_patch.sql</w:t>
       </w:r>
     </w:p>
     <w:p>
@@ -2512,27 +2501,6 @@
           <w:i w:val="0"/>
         </w:rPr>
       </w:pPr>
-      <w:r>
-        <w:rPr>
-          <w:rFonts w:eastAsiaTheme="majorEastAsia"/>
-          <w:i w:val="0"/>
-        </w:rPr>
-        <w:t>START pp_1.01.1</w:t>
-      </w:r>
-      <w:r>
-        <w:rPr>
-          <w:rFonts w:eastAsiaTheme="majorEastAsia"/>
-          <w:i w:val="0"/>
-        </w:rPr>
-        <w:t>4</w:t>
-      </w:r>
-      <w:r>
-        <w:rPr>
-          <w:rFonts w:eastAsiaTheme="majorEastAsia"/>
-          <w:i w:val="0"/>
-        </w:rPr>
-        <w:t>_ddl_patch.sql</w:t>
-      </w:r>
     </w:p>
     <w:p>
       <w:pPr>
@@ -2540,14 +2508,81 @@
         <w:ind w:left="720"/>
         <w:rPr>
           <w:rFonts w:eastAsiaTheme="majorEastAsia"/>
-          <w:i w:val="0"/>
-        </w:rPr>
-      </w:pPr>
+        </w:rPr>
+      </w:pPr>
+      <w:r>
+        <w:rPr>
+          <w:rFonts w:eastAsiaTheme="majorEastAsia"/>
+        </w:rPr>
+        <w:t>Start</w:t>
+      </w:r>
+      <w:r>
+        <w:rPr>
+          <w:rFonts w:eastAsiaTheme="majorEastAsia"/>
+        </w:rPr>
+        <w:tab/>
+      </w:r>
+      <w:r>
+        <w:rPr>
+          <w:rFonts w:eastAsiaTheme="majorEastAsia"/>
+        </w:rPr>
+        <w:t>build0003_appgrants.sql</w:t>
+      </w:r>
+      <w:r>
+        <w:rPr>
+          <w:rFonts w:eastAsiaTheme="majorEastAsia"/>
+        </w:rPr>
+        <w:tab/>
+      </w:r>
+      <w:r>
+        <w:t>EPS_OWNER</w:t>
+      </w:r>
+      <w:r>
+        <w:tab/>
+        <w:t>EPS_APP</w:t>
+      </w:r>
     </w:p>
     <w:p>
       <w:pPr>
         <w:pStyle w:val="NoSpacing"/>
         <w:ind w:left="720"/>
+      </w:pPr>
+      <w:r>
+        <w:rPr>
+          <w:rFonts w:eastAsiaTheme="majorEastAsia"/>
+        </w:rPr>
+        <w:t xml:space="preserve">Start </w:t>
+      </w:r>
+      <w:r>
+        <w:rPr>
+          <w:rFonts w:eastAsiaTheme="majorEastAsia"/>
+        </w:rPr>
+        <w:tab/>
+      </w:r>
+      <w:r>
+        <w:rPr>
+          <w:rFonts w:eastAsiaTheme="majorEastAsia"/>
+        </w:rPr>
+        <w:t xml:space="preserve">build0003_appgrants.sql </w:t>
+      </w:r>
+      <w:r>
+        <w:rPr>
+          <w:rFonts w:eastAsiaTheme="majorEastAsia"/>
+        </w:rPr>
+        <w:tab/>
+      </w:r>
+      <w:r>
+        <w:t>EPS_OWNER</w:t>
+      </w:r>
+      <w:r>
+        <w:tab/>
+        <w:t>PAY_APP</w:t>
+      </w:r>
+    </w:p>
+    <w:p>
+      <w:pPr>
+        <w:pStyle w:val="NoSpacing"/>
+        <w:ind w:left="720"/>
         <w:rPr>
           <w:rFonts w:eastAsiaTheme="majorEastAsia"/>
         </w:rPr>
@@ -2611,19 +2646,7 @@
         <w:rPr>
           <w:rFonts w:eastAsiaTheme="majorEastAsia"/>
         </w:rPr>
-        <w:t xml:space="preserve">Start     build0003_appgrants.sql    EPS_OWNER        </w:t>
-      </w:r>
-      <w:r>
-        <w:rPr>
-          <w:rFonts w:eastAsiaTheme="majorEastAsia"/>
-        </w:rPr>
-        <w:t>PAY</w:t>
-      </w:r>
-      <w:r>
-        <w:rPr>
-          <w:rFonts w:eastAsiaTheme="majorEastAsia"/>
-        </w:rPr>
-        <w:t>_APP_ROLE</w:t>
+        <w:t>Start     build0003_appgrants.sql    EPS_OWNER        EDGE_APP_ROLE</w:t>
       </w:r>
     </w:p>
     <w:p>
@@ -2634,12 +2657,6 @@
           <w:rFonts w:eastAsiaTheme="majorEastAsia"/>
         </w:rPr>
       </w:pPr>
-      <w:r>
-        <w:rPr>
-          <w:rFonts w:eastAsiaTheme="majorEastAsia"/>
-        </w:rPr>
-        <w:t>Start     build0003_appgrants.sql    EPS_OWNER        EDGE_APP_ROLE</w:t>
-      </w:r>
     </w:p>
     <w:p>
       <w:pPr>
@@ -2649,6 +2666,18 @@
           <w:rFonts w:eastAsiaTheme="majorEastAsia"/>
         </w:rPr>
       </w:pPr>
+      <w:r>
+        <w:rPr>
+          <w:rFonts w:eastAsiaTheme="majorEastAsia"/>
+        </w:rPr>
+        <w:t xml:space="preserve">  </w:t>
+      </w:r>
+      <w:r>
+        <w:rPr>
+          <w:rFonts w:eastAsiaTheme="majorEastAsia"/>
+        </w:rPr>
+        <w:t>START build0001_selectappgrants.sql    EPS_OWNER    MIDAS_APP</w:t>
+      </w:r>
     </w:p>
     <w:p>
       <w:pPr>
@@ -2662,7 +2691,7 @@
         <w:rPr>
           <w:rFonts w:eastAsiaTheme="majorEastAsia"/>
         </w:rPr>
-        <w:t>START build0001_selectappgrants.sql    EPS_OWNER    EDGE_READER</w:t>
+        <w:t xml:space="preserve"> START build0001_selectappgrants.sql    EPS_OWNER    OAFM_LINK </w:t>
       </w:r>
     </w:p>
     <w:p>
@@ -2677,7 +2706,19 @@
         <w:rPr>
           <w:rFonts w:eastAsiaTheme="majorEastAsia"/>
         </w:rPr>
-        <w:t xml:space="preserve"> START build0001_selectappgrants.sql    EPS_OWNER    EPS_READER</w:t>
+        <w:t xml:space="preserve"> START build0001_select</w:t>
+      </w:r>
+      <w:r>
+        <w:rPr>
+          <w:rFonts w:eastAsiaTheme="majorEastAsia"/>
+        </w:rPr>
+        <w:t>appgrants.sql    EPS_OWNER    MD</w:t>
+      </w:r>
+      <w:r>
+        <w:rPr>
+          <w:rFonts w:eastAsiaTheme="majorEastAsia"/>
+        </w:rPr>
+        <w:t>M_APP</w:t>
       </w:r>
     </w:p>
     <w:p>
@@ -2692,21 +2733,22 @@
         <w:rPr>
           <w:rFonts w:eastAsiaTheme="majorEastAsia"/>
         </w:rPr>
-        <w:t xml:space="preserve">START build0001_selectappgrants.sql    EPS_OWNER    </w:t>
-      </w:r>
-      <w:r>
-        <w:rPr>
-          <w:rFonts w:eastAsiaTheme="majorEastAsia"/>
-        </w:rPr>
-        <w:t>PAY_APP</w:t>
-      </w:r>
-      <w:bookmarkStart w:id="0" w:name="_GoBack"/>
-      <w:bookmarkEnd w:id="0"/>
-      <w:r>
-        <w:rPr>
-          <w:rFonts w:eastAsiaTheme="majorEastAsia"/>
-        </w:rPr>
-        <w:t>_READER</w:t>
+        <w:t xml:space="preserve"> START build0001_selectappgrants.sql    EPS_OWNER    EDGE_READER</w:t>
+      </w:r>
+    </w:p>
+    <w:p>
+      <w:pPr>
+        <w:pStyle w:val="NoSpacing"/>
+        <w:ind w:left="720"/>
+        <w:rPr>
+          <w:rFonts w:eastAsiaTheme="majorEastAsia"/>
+        </w:rPr>
+      </w:pPr>
+      <w:r>
+        <w:rPr>
+          <w:rFonts w:eastAsiaTheme="majorEastAsia"/>
+        </w:rPr>
+        <w:t xml:space="preserve"> START build0001_selectappgrants.sql    EPS_OWNER    EPS_READER</w:t>
       </w:r>
     </w:p>
     <w:p>

</xml_diff>

<commit_message>
import svn RLS_EPM_25.0 @ 363515
</commit_message>
<xml_diff>
--- a/dbscripts/EPM_25.0.0/DBCR_EPM_EPM25_0004.docx
+++ b/dbscripts/EPM_25.0.0/DBCR_EPM_EPM25_0004.docx
@@ -2179,26 +2179,6 @@
           <w:rFonts w:eastAsiaTheme="majorEastAsia"/>
           <w:i w:val="0"/>
         </w:rPr>
-        <w:t>pp_1.01.07_ddl_patch.sql</w:t>
-      </w:r>
-    </w:p>
-    <w:p>
-      <w:pPr>
-        <w:pStyle w:val="ListParagraph"/>
-        <w:numPr>
-          <w:ilvl w:val="0"/>
-          <w:numId w:val="14"/>
-        </w:numPr>
-        <w:rPr>
-          <w:rFonts w:eastAsiaTheme="majorEastAsia"/>
-          <w:i w:val="0"/>
-        </w:rPr>
-      </w:pPr>
-      <w:r>
-        <w:rPr>
-          <w:rFonts w:eastAsiaTheme="majorEastAsia"/>
-          <w:i w:val="0"/>
-        </w:rPr>
         <w:t>pp_1.01.14_ddl_patch.sql</w:t>
       </w:r>
     </w:p>
@@ -2488,19 +2468,28 @@
           <w:i w:val="0"/>
         </w:rPr>
       </w:pPr>
-      <w:r>
-        <w:rPr>
-          <w:rFonts w:eastAsiaTheme="majorEastAsia"/>
-          <w:i w:val="0"/>
-        </w:rPr>
-        <w:t xml:space="preserve">START </w:t>
-      </w:r>
-      <w:r>
-        <w:rPr>
-          <w:rFonts w:eastAsiaTheme="majorEastAsia"/>
-          <w:i w:val="0"/>
-        </w:rPr>
-        <w:t>pp_1.01.07_ddl_patch.sql</w:t>
+      <w:bookmarkStart w:id="0" w:name="_GoBack"/>
+      <w:bookmarkEnd w:id="0"/>
+      <w:r>
+        <w:rPr>
+          <w:rFonts w:eastAsiaTheme="majorEastAsia"/>
+          <w:i w:val="0"/>
+        </w:rPr>
+        <w:t>START pp_1.01.1</w:t>
+      </w:r>
+      <w:r>
+        <w:rPr>
+          <w:rFonts w:eastAsiaTheme="majorEastAsia"/>
+          <w:i w:val="0"/>
+        </w:rPr>
+        <w:t>4</w:t>
+      </w:r>
+      <w:r>
+        <w:rPr>
+          <w:rFonts w:eastAsiaTheme="majorEastAsia"/>
+          <w:i w:val="0"/>
+        </w:rPr>
+        <w:t>_ddl_patch.sql</w:t>
       </w:r>
     </w:p>
     <w:p>
@@ -2512,27 +2501,6 @@
           <w:i w:val="0"/>
         </w:rPr>
       </w:pPr>
-      <w:r>
-        <w:rPr>
-          <w:rFonts w:eastAsiaTheme="majorEastAsia"/>
-          <w:i w:val="0"/>
-        </w:rPr>
-        <w:t>START pp_1.01.1</w:t>
-      </w:r>
-      <w:r>
-        <w:rPr>
-          <w:rFonts w:eastAsiaTheme="majorEastAsia"/>
-          <w:i w:val="0"/>
-        </w:rPr>
-        <w:t>4</w:t>
-      </w:r>
-      <w:r>
-        <w:rPr>
-          <w:rFonts w:eastAsiaTheme="majorEastAsia"/>
-          <w:i w:val="0"/>
-        </w:rPr>
-        <w:t>_ddl_patch.sql</w:t>
-      </w:r>
     </w:p>
     <w:p>
       <w:pPr>
@@ -2540,14 +2508,81 @@
         <w:ind w:left="720"/>
         <w:rPr>
           <w:rFonts w:eastAsiaTheme="majorEastAsia"/>
-          <w:i w:val="0"/>
-        </w:rPr>
-      </w:pPr>
+        </w:rPr>
+      </w:pPr>
+      <w:r>
+        <w:rPr>
+          <w:rFonts w:eastAsiaTheme="majorEastAsia"/>
+        </w:rPr>
+        <w:t>Start</w:t>
+      </w:r>
+      <w:r>
+        <w:rPr>
+          <w:rFonts w:eastAsiaTheme="majorEastAsia"/>
+        </w:rPr>
+        <w:tab/>
+      </w:r>
+      <w:r>
+        <w:rPr>
+          <w:rFonts w:eastAsiaTheme="majorEastAsia"/>
+        </w:rPr>
+        <w:t>build0003_appgrants.sql</w:t>
+      </w:r>
+      <w:r>
+        <w:rPr>
+          <w:rFonts w:eastAsiaTheme="majorEastAsia"/>
+        </w:rPr>
+        <w:tab/>
+      </w:r>
+      <w:r>
+        <w:t>EPS_OWNER</w:t>
+      </w:r>
+      <w:r>
+        <w:tab/>
+        <w:t>EPS_APP</w:t>
+      </w:r>
     </w:p>
     <w:p>
       <w:pPr>
         <w:pStyle w:val="NoSpacing"/>
         <w:ind w:left="720"/>
+      </w:pPr>
+      <w:r>
+        <w:rPr>
+          <w:rFonts w:eastAsiaTheme="majorEastAsia"/>
+        </w:rPr>
+        <w:t xml:space="preserve">Start </w:t>
+      </w:r>
+      <w:r>
+        <w:rPr>
+          <w:rFonts w:eastAsiaTheme="majorEastAsia"/>
+        </w:rPr>
+        <w:tab/>
+      </w:r>
+      <w:r>
+        <w:rPr>
+          <w:rFonts w:eastAsiaTheme="majorEastAsia"/>
+        </w:rPr>
+        <w:t xml:space="preserve">build0003_appgrants.sql </w:t>
+      </w:r>
+      <w:r>
+        <w:rPr>
+          <w:rFonts w:eastAsiaTheme="majorEastAsia"/>
+        </w:rPr>
+        <w:tab/>
+      </w:r>
+      <w:r>
+        <w:t>EPS_OWNER</w:t>
+      </w:r>
+      <w:r>
+        <w:tab/>
+        <w:t>PAY_APP</w:t>
+      </w:r>
+    </w:p>
+    <w:p>
+      <w:pPr>
+        <w:pStyle w:val="NoSpacing"/>
+        <w:ind w:left="720"/>
         <w:rPr>
           <w:rFonts w:eastAsiaTheme="majorEastAsia"/>
         </w:rPr>
@@ -2611,19 +2646,7 @@
         <w:rPr>
           <w:rFonts w:eastAsiaTheme="majorEastAsia"/>
         </w:rPr>
-        <w:t xml:space="preserve">Start     build0003_appgrants.sql    EPS_OWNER        </w:t>
-      </w:r>
-      <w:r>
-        <w:rPr>
-          <w:rFonts w:eastAsiaTheme="majorEastAsia"/>
-        </w:rPr>
-        <w:t>PAY</w:t>
-      </w:r>
-      <w:r>
-        <w:rPr>
-          <w:rFonts w:eastAsiaTheme="majorEastAsia"/>
-        </w:rPr>
-        <w:t>_APP_ROLE</w:t>
+        <w:t>Start     build0003_appgrants.sql    EPS_OWNER        EDGE_APP_ROLE</w:t>
       </w:r>
     </w:p>
     <w:p>
@@ -2634,12 +2657,6 @@
           <w:rFonts w:eastAsiaTheme="majorEastAsia"/>
         </w:rPr>
       </w:pPr>
-      <w:r>
-        <w:rPr>
-          <w:rFonts w:eastAsiaTheme="majorEastAsia"/>
-        </w:rPr>
-        <w:t>Start     build0003_appgrants.sql    EPS_OWNER        EDGE_APP_ROLE</w:t>
-      </w:r>
     </w:p>
     <w:p>
       <w:pPr>
@@ -2649,6 +2666,18 @@
           <w:rFonts w:eastAsiaTheme="majorEastAsia"/>
         </w:rPr>
       </w:pPr>
+      <w:r>
+        <w:rPr>
+          <w:rFonts w:eastAsiaTheme="majorEastAsia"/>
+        </w:rPr>
+        <w:t xml:space="preserve">  </w:t>
+      </w:r>
+      <w:r>
+        <w:rPr>
+          <w:rFonts w:eastAsiaTheme="majorEastAsia"/>
+        </w:rPr>
+        <w:t>START build0001_selectappgrants.sql    EPS_OWNER    MIDAS_APP</w:t>
+      </w:r>
     </w:p>
     <w:p>
       <w:pPr>
@@ -2662,7 +2691,7 @@
         <w:rPr>
           <w:rFonts w:eastAsiaTheme="majorEastAsia"/>
         </w:rPr>
-        <w:t>START build0001_selectappgrants.sql    EPS_OWNER    EDGE_READER</w:t>
+        <w:t xml:space="preserve"> START build0001_selectappgrants.sql    EPS_OWNER    OAFM_LINK </w:t>
       </w:r>
     </w:p>
     <w:p>
@@ -2677,7 +2706,19 @@
         <w:rPr>
           <w:rFonts w:eastAsiaTheme="majorEastAsia"/>
         </w:rPr>
-        <w:t xml:space="preserve"> START build0001_selectappgrants.sql    EPS_OWNER    EPS_READER</w:t>
+        <w:t xml:space="preserve"> START build0001_select</w:t>
+      </w:r>
+      <w:r>
+        <w:rPr>
+          <w:rFonts w:eastAsiaTheme="majorEastAsia"/>
+        </w:rPr>
+        <w:t>appgrants.sql    EPS_OWNER    MD</w:t>
+      </w:r>
+      <w:r>
+        <w:rPr>
+          <w:rFonts w:eastAsiaTheme="majorEastAsia"/>
+        </w:rPr>
+        <w:t>M_APP</w:t>
       </w:r>
     </w:p>
     <w:p>
@@ -2692,21 +2733,22 @@
         <w:rPr>
           <w:rFonts w:eastAsiaTheme="majorEastAsia"/>
         </w:rPr>
-        <w:t xml:space="preserve">START build0001_selectappgrants.sql    EPS_OWNER    </w:t>
-      </w:r>
-      <w:r>
-        <w:rPr>
-          <w:rFonts w:eastAsiaTheme="majorEastAsia"/>
-        </w:rPr>
-        <w:t>PAY_APP</w:t>
-      </w:r>
-      <w:bookmarkStart w:id="0" w:name="_GoBack"/>
-      <w:bookmarkEnd w:id="0"/>
-      <w:r>
-        <w:rPr>
-          <w:rFonts w:eastAsiaTheme="majorEastAsia"/>
-        </w:rPr>
-        <w:t>_READER</w:t>
+        <w:t xml:space="preserve"> START build0001_selectappgrants.sql    EPS_OWNER    EDGE_READER</w:t>
+      </w:r>
+    </w:p>
+    <w:p>
+      <w:pPr>
+        <w:pStyle w:val="NoSpacing"/>
+        <w:ind w:left="720"/>
+        <w:rPr>
+          <w:rFonts w:eastAsiaTheme="majorEastAsia"/>
+        </w:rPr>
+      </w:pPr>
+      <w:r>
+        <w:rPr>
+          <w:rFonts w:eastAsiaTheme="majorEastAsia"/>
+        </w:rPr>
+        <w:t xml:space="preserve"> START build0001_selectappgrants.sql    EPS_OWNER    EPS_READER</w:t>
       </w:r>
     </w:p>
     <w:p>

</xml_diff>